<commit_message>
Bugfix: Jerusalem posti crawler.
</commit_message>
<xml_diff>
--- a/doc/andmete-kättesaamine.docx
+++ b/doc/andmete-kättesaamine.docx
@@ -259,7 +259,127 @@
         <w:t xml:space="preserve"> -u jpost_crawler.py 2009 6 &amp;</w:t>
       </w:r>
     </w:p>
-    <w:p/>
+    <w:p>
+      <w:r>
+        <w:t>T</w:t>
+      </w:r>
+      <w:r>
+        <w:t>ekstide k</w:t>
+      </w:r>
+      <w:r>
+        <w:t>ä</w:t>
+      </w:r>
+      <w:r>
+        <w:t>ttesaamisel tekkis aga v</w:t>
+      </w:r>
+      <w:r>
+        <w:t>ä</w:t>
+      </w:r>
+      <w:r>
+        <w:t>ike probleem, nimelt j</w:t>
+      </w:r>
+      <w:r>
+        <w:t>ä</w:t>
+      </w:r>
+      <w:r>
+        <w:t>id osa lauseid nii-</w:t>
+      </w:r>
+      <w:r>
+        <w:t>ö</w:t>
+      </w:r>
+      <w:r>
+        <w:t xml:space="preserve">elda </w:t>
+      </w:r>
+      <w:proofErr w:type="spellStart"/>
+      <w:r>
+        <w:t>kokkukleebituks</w:t>
+      </w:r>
+      <w:proofErr w:type="spellEnd"/>
+      <w:r>
+        <w:t>, ehk siis lausel</w:t>
+      </w:r>
+      <w:r>
+        <w:t>õ</w:t>
+      </w:r>
+      <w:r>
+        <w:t>pu m</w:t>
+      </w:r>
+      <w:r>
+        <w:t>ä</w:t>
+      </w:r>
+      <w:r>
+        <w:t>rgi ja j</w:t>
+      </w:r>
+      <w:r>
+        <w:t>ä</w:t>
+      </w:r>
+      <w:r>
+        <w:t>rgneva lause esit</w:t>
+      </w:r>
+      <w:r>
+        <w:t>ä</w:t>
+      </w:r>
+      <w:r>
+        <w:t>he vahel t</w:t>
+      </w:r>
+      <w:r>
+        <w:t>ü</w:t>
+      </w:r>
+      <w:r>
+        <w:t xml:space="preserve">hikut ei ole. See oli tingitud sellest, et artikli puhastamisel </w:t>
+      </w:r>
+      <w:proofErr w:type="spellStart"/>
+      <w:r>
+        <w:t>reklaamb</w:t>
+      </w:r>
+      <w:r>
+        <w:t>ä</w:t>
+      </w:r>
+      <w:r>
+        <w:t>nneritest</w:t>
+      </w:r>
+      <w:proofErr w:type="spellEnd"/>
+      <w:r>
+        <w:t xml:space="preserve"> ja muust mittevajalik</w:t>
+      </w:r>
+      <w:bookmarkStart w:id="0" w:name="_GoBack"/>
+      <w:bookmarkEnd w:id="0"/>
+      <w:r>
+        <w:t>ust infost l</w:t>
+      </w:r>
+      <w:r>
+        <w:t>ä</w:t>
+      </w:r>
+      <w:r>
+        <w:t xml:space="preserve">ks kaduma osa reavahedest. Praeguseks on vastavas </w:t>
+      </w:r>
+      <w:proofErr w:type="spellStart"/>
+      <w:r>
+        <w:t>Pythoni</w:t>
+      </w:r>
+      <w:proofErr w:type="spellEnd"/>
+      <w:r>
+        <w:t xml:space="preserve"> skriptis viga parandatud, aga kuna skripti t</w:t>
+      </w:r>
+      <w:r>
+        <w:t>öö</w:t>
+      </w:r>
+      <w:r>
+        <w:t xml:space="preserve"> v</w:t>
+      </w:r>
+      <w:r>
+        <w:t>õ</w:t>
+      </w:r>
+      <w:r>
+        <w:t>tab palju aega, ei ole v</w:t>
+      </w:r>
+      <w:r>
+        <w:t>õ</w:t>
+      </w:r>
+      <w:r>
+        <w:t>imalik vastava projekti raames korpust parandada.</w:t>
+      </w:r>
+    </w:p>
     <w:p/>
     <w:p>
       <w:pPr>
@@ -406,6 +526,7 @@
     <w:p/>
     <w:p>
       <w:r>
+        <w:lastRenderedPageBreak/>
         <w:t xml:space="preserve">Kuna selgus, et </w:t>
       </w:r>
       <w:proofErr w:type="spellStart"/>
@@ -431,7 +552,6 @@
     </w:p>
     <w:p>
       <w:r>
-        <w:lastRenderedPageBreak/>
         <w:t>Skripti kasutatakse j</w:t>
       </w:r>
       <w:r>
@@ -530,10 +650,7 @@
       </w:r>
     </w:p>
     <w:p/>
-    <w:p>
-      <w:bookmarkStart w:id="0" w:name="_GoBack"/>
-      <w:bookmarkEnd w:id="0"/>
-    </w:p>
+    <w:p/>
     <w:sectPr>
       <w:pgSz w:w="11906" w:h="16838"/>
       <w:pgMar w:top="1440" w:right="1440" w:bottom="1440" w:left="1440" w:header="708" w:footer="708" w:gutter="0"/>

</xml_diff>